<commit_message>
Added Task's info files
</commit_message>
<xml_diff>
--- a/MVCTask1.docx
+++ b/MVCTask1.docx
@@ -746,7 +746,7 @@
       </w:pPr>
       <w:r>
         <w:rPr>
-          <w:highlight w:val="yellow"/>
+          <w:highlight w:val="green"/>
         </w:rPr>
         <w:lastRenderedPageBreak/>
         <w:t xml:space="preserve">add comment to game/ </w:t>
@@ -755,7 +755,7 @@
       <w:bookmarkStart w:id="37" w:name="OLE_LINK38"/>
       <w:r>
         <w:rPr>
-          <w:highlight w:val="yellow"/>
+          <w:highlight w:val="green"/>
         </w:rPr>
         <w:t>get all comments by game key</w:t>
       </w:r>
@@ -839,8 +839,6 @@
       <w:r>
         <w:t xml:space="preserve"> Compact).</w:t>
       </w:r>
-      <w:bookmarkStart w:id="38" w:name="_GoBack"/>
-      <w:bookmarkEnd w:id="38"/>
     </w:p>
     <w:p>
       <w:pPr>
@@ -911,46 +909,66 @@
       </w:r>
       <w:proofErr w:type="spellEnd"/>
       <w:r>
-        <w:t>). User can leave comment for another comment (POST URL: /game/{</w:t>
+        <w:t xml:space="preserve">). </w:t>
+      </w:r>
+      <w:r>
+        <w:rPr>
+          <w:highlight w:val="green"/>
+        </w:rPr>
+        <w:t>User can leave comment for another comment (POST URL: /game/{</w:t>
       </w:r>
       <w:proofErr w:type="spellStart"/>
       <w:r>
+        <w:rPr>
+          <w:highlight w:val="green"/>
+        </w:rPr>
         <w:t>gamekey</w:t>
       </w:r>
       <w:proofErr w:type="spellEnd"/>
       <w:r>
+        <w:rPr>
+          <w:highlight w:val="green"/>
+        </w:rPr>
         <w:t>}/</w:t>
       </w:r>
       <w:proofErr w:type="spellStart"/>
       <w:r>
+        <w:rPr>
+          <w:highlight w:val="green"/>
+        </w:rPr>
         <w:t>newcomment</w:t>
       </w:r>
       <w:proofErr w:type="spellEnd"/>
       <w:r>
-        <w:t xml:space="preserve">) </w:t>
-      </w:r>
-      <w:r>
-        <w:rPr>
-          <w:highlight w:val="yellow"/>
-        </w:rPr>
-        <w:t>User can get all comments by game key (POST URL: /game/{</w:t>
+        <w:rPr>
+          <w:highlight w:val="green"/>
+        </w:rPr>
+        <w:t>)</w:t>
+      </w:r>
+      <w:bookmarkStart w:id="38" w:name="_GoBack"/>
+      <w:bookmarkEnd w:id="38"/>
+      <w:r>
+        <w:rPr>
+          <w:highlight w:val="green"/>
+        </w:rPr>
+        <w:t xml:space="preserve"> User can get all comments by game key (POST URL: /game/{</w:t>
       </w:r>
       <w:proofErr w:type="spellStart"/>
       <w:r>
         <w:rPr>
-          <w:highlight w:val="yellow"/>
+          <w:highlight w:val="green"/>
         </w:rPr>
         <w:t>gamekey</w:t>
       </w:r>
       <w:proofErr w:type="spellEnd"/>
       <w:r>
         <w:rPr>
-          <w:highlight w:val="yellow"/>
-        </w:rPr>
-        <w:t>}/comments)</w:t>
-      </w:r>
-      <w:r>
-        <w:t xml:space="preserve">. </w:t>
+          <w:highlight w:val="green"/>
+        </w:rPr>
+        <w:t>}/comments).</w:t>
+      </w:r>
+      <w:r>
+        <w:t xml:space="preserve"> </w:t>
       </w:r>
       <w:r>
         <w:rPr>

</xml_diff>